<commit_message>
svaret på spørgsmål 9 nu
</commit_message>
<xml_diff>
--- a/Ex9-11_s205049_s200413.docx
+++ b/Ex9-11_s205049_s200413.docx
@@ -2,6 +2,253 @@
 <file path=word/document.xml><?xml version="1.0" encoding="utf-8"?>
 <w:document xmlns:wpc="http://schemas.microsoft.com/office/word/2010/wordprocessingCanvas" xmlns:cx="http://schemas.microsoft.com/office/drawing/2014/chartex" xmlns:cx1="http://schemas.microsoft.com/office/drawing/2015/9/8/chartex" xmlns:cx2="http://schemas.microsoft.com/office/drawing/2015/10/21/chartex" xmlns:cx3="http://schemas.microsoft.com/office/drawing/2016/5/9/chartex" xmlns:cx4="http://schemas.microsoft.com/office/drawing/2016/5/10/chartex" xmlns:cx5="http://schemas.microsoft.com/office/drawing/2016/5/11/chartex" xmlns:cx6="http://schemas.microsoft.com/office/drawing/2016/5/12/chartex" xmlns:cx7="http://schemas.microsoft.com/office/drawing/2016/5/13/chartex" xmlns:cx8="http://schemas.microsoft.com/office/drawing/2016/5/14/chartex" xmlns:mc="http://schemas.openxmlformats.org/markup-compatibility/2006" xmlns:aink="http://schemas.microsoft.com/office/drawing/2016/ink" xmlns:am3d="http://schemas.microsoft.com/office/drawing/2017/model3d" xmlns:o="urn:schemas-microsoft-com:office:office" xmlns:oel="http://schemas.microsoft.com/office/2019/extlst" xmlns:r="http://schemas.openxmlformats.org/officeDocument/2006/relationships" xmlns:m="http://schemas.openxmlformats.org/officeDocument/2006/math" xmlns:v="urn:schemas-microsoft-com:vml" xmlns:wp14="http://schemas.microsoft.com/office/word/2010/wordprocessingDrawing" xmlns:wp="http://schemas.openxmlformats.org/drawingml/2006/wordprocessingDrawing" xmlns:w10="urn:schemas-microsoft-com:office:word" xmlns:w="http://schemas.openxmlformats.org/wordprocessingml/2006/main" xmlns:w14="http://schemas.microsoft.com/office/word/2010/wordml" xmlns:w15="http://schemas.microsoft.com/office/word/2012/wordml" xmlns:w16cex="http://schemas.microsoft.com/office/word/2018/wordml/cex" xmlns:w16cid="http://schemas.microsoft.com/office/word/2016/wordml/cid" xmlns:w16="http://schemas.microsoft.com/office/word/2018/wordml" xmlns:w16sdtdh="http://schemas.microsoft.com/office/word/2020/wordml/sdtdatahash" xmlns:w16se="http://schemas.microsoft.com/office/word/2015/wordml/symex" xmlns:wpg="http://schemas.microsoft.com/office/word/2010/wordprocessingGroup" xmlns:wpi="http://schemas.microsoft.com/office/word/2010/wordprocessingInk" xmlns:wne="http://schemas.microsoft.com/office/word/2006/wordml" xmlns:wps="http://schemas.microsoft.com/office/word/2010/wordprocessingShape" mc:Ignorable="w14 w15 w16se w16cid w16 w16cex w16sdtdh wp14">
   <w:body>
+    <w:p>
+      <w:r>
+        <w:t>9a.</w:t>
+      </w:r>
+    </w:p>
+    <w:p>
+      <w:proofErr w:type="spellStart"/>
+      <w:r>
+        <w:t>When</w:t>
+      </w:r>
+      <w:proofErr w:type="spellEnd"/>
+      <w:r>
+        <w:t xml:space="preserve"> </w:t>
+      </w:r>
+      <w:proofErr w:type="spellStart"/>
+      <w:r>
+        <w:t>dividing</w:t>
+      </w:r>
+      <w:proofErr w:type="spellEnd"/>
+      <w:r>
+        <w:t xml:space="preserve"> the </w:t>
+      </w:r>
+      <w:proofErr w:type="spellStart"/>
+      <w:r>
+        <w:t>adc</w:t>
+      </w:r>
+      <w:proofErr w:type="spellEnd"/>
+      <w:r>
+        <w:t xml:space="preserve"> </w:t>
+      </w:r>
+      <w:proofErr w:type="spellStart"/>
+      <w:r>
+        <w:t>reading</w:t>
+      </w:r>
+      <w:proofErr w:type="spellEnd"/>
+      <w:r>
+        <w:t xml:space="preserve"> with the max </w:t>
+      </w:r>
+      <w:proofErr w:type="spellStart"/>
+      <w:r>
+        <w:t>reading</w:t>
+      </w:r>
+      <w:proofErr w:type="spellEnd"/>
+      <w:r>
+        <w:t xml:space="preserve"> the </w:t>
+      </w:r>
+      <w:proofErr w:type="spellStart"/>
+      <w:r>
+        <w:t>integer</w:t>
+      </w:r>
+      <w:proofErr w:type="spellEnd"/>
+      <w:r>
+        <w:t xml:space="preserve"> </w:t>
+      </w:r>
+      <w:proofErr w:type="spellStart"/>
+      <w:r>
+        <w:t>value</w:t>
+      </w:r>
+      <w:proofErr w:type="spellEnd"/>
+      <w:r>
+        <w:t xml:space="preserve"> </w:t>
+      </w:r>
+      <w:proofErr w:type="spellStart"/>
+      <w:r>
+        <w:t>will</w:t>
+      </w:r>
+      <w:proofErr w:type="spellEnd"/>
+      <w:r>
+        <w:t xml:space="preserve"> </w:t>
+      </w:r>
+      <w:proofErr w:type="spellStart"/>
+      <w:r>
+        <w:t>be</w:t>
+      </w:r>
+      <w:proofErr w:type="spellEnd"/>
+      <w:r>
+        <w:t xml:space="preserve"> </w:t>
+      </w:r>
+      <w:proofErr w:type="spellStart"/>
+      <w:r>
+        <w:t>below</w:t>
+      </w:r>
+      <w:proofErr w:type="spellEnd"/>
+      <w:r>
+        <w:t xml:space="preserve"> 1 </w:t>
+      </w:r>
+      <w:proofErr w:type="spellStart"/>
+      <w:r>
+        <w:t>which</w:t>
+      </w:r>
+      <w:proofErr w:type="spellEnd"/>
+      <w:r>
+        <w:t xml:space="preserve"> </w:t>
+      </w:r>
+      <w:proofErr w:type="spellStart"/>
+      <w:r>
+        <w:t>will</w:t>
+      </w:r>
+      <w:proofErr w:type="spellEnd"/>
+      <w:r>
+        <w:t xml:space="preserve"> </w:t>
+      </w:r>
+      <w:proofErr w:type="spellStart"/>
+      <w:r>
+        <w:t>be</w:t>
+      </w:r>
+      <w:proofErr w:type="spellEnd"/>
+      <w:r>
+        <w:t xml:space="preserve"> </w:t>
+      </w:r>
+      <w:proofErr w:type="spellStart"/>
+      <w:r>
+        <w:t>rounded</w:t>
+      </w:r>
+      <w:proofErr w:type="spellEnd"/>
+      <w:r>
+        <w:t xml:space="preserve"> </w:t>
+      </w:r>
+      <w:proofErr w:type="spellStart"/>
+      <w:r>
+        <w:t>down</w:t>
+      </w:r>
+      <w:proofErr w:type="spellEnd"/>
+      <w:r>
+        <w:t xml:space="preserve"> to 0.</w:t>
+      </w:r>
+    </w:p>
+    <w:p>
+      <w:proofErr w:type="spellStart"/>
+      <w:r>
+        <w:t>Multiply</w:t>
+      </w:r>
+      <w:proofErr w:type="spellEnd"/>
+      <w:r>
+        <w:t xml:space="preserve"> by a </w:t>
+      </w:r>
+      <w:proofErr w:type="spellStart"/>
+      <w:r>
+        <w:t>scaling</w:t>
+      </w:r>
+      <w:proofErr w:type="spellEnd"/>
+      <w:r>
+        <w:t xml:space="preserve"> factor </w:t>
+      </w:r>
+      <w:proofErr w:type="spellStart"/>
+      <w:r>
+        <w:t>before</w:t>
+      </w:r>
+      <w:proofErr w:type="spellEnd"/>
+      <w:r>
+        <w:t xml:space="preserve"> </w:t>
+      </w:r>
+      <w:proofErr w:type="spellStart"/>
+      <w:r>
+        <w:t>dividing</w:t>
+      </w:r>
+      <w:proofErr w:type="spellEnd"/>
+      <w:r>
+        <w:t>.</w:t>
+      </w:r>
+    </w:p>
+    <w:p/>
+    <w:p>
+      <w:r>
+        <w:t>9b.</w:t>
+      </w:r>
+    </w:p>
+    <w:p>
+      <w:r>
+        <w:t>The output is:</w:t>
+      </w:r>
+    </w:p>
+    <w:p>
+      <w:r>
+        <w:drawing>
+          <wp:inline distT="0" distB="0" distL="0" distR="0" wp14:anchorId="37AE644A" wp14:editId="384A4D1D">
+            <wp:extent cx="1168400" cy="965200"/>
+            <wp:effectExtent l="0" t="0" r="0" b="0"/>
+            <wp:docPr id="1135440634" name="Billede 1" descr="Et billede, der indeholder hvid, design&#10;&#10;Automatisk genereret beskrivelse"/>
+            <wp:cNvGraphicFramePr>
+              <a:graphicFrameLocks xmlns:a="http://schemas.openxmlformats.org/drawingml/2006/main" noChangeAspect="1"/>
+            </wp:cNvGraphicFramePr>
+            <a:graphic xmlns:a="http://schemas.openxmlformats.org/drawingml/2006/main">
+              <a:graphicData uri="http://schemas.openxmlformats.org/drawingml/2006/picture">
+                <pic:pic xmlns:pic="http://schemas.openxmlformats.org/drawingml/2006/picture">
+                  <pic:nvPicPr>
+                    <pic:cNvPr id="1135440634" name="Billede 1" descr="Et billede, der indeholder hvid, design&#10;&#10;Automatisk genereret beskrivelse"/>
+                    <pic:cNvPicPr/>
+                  </pic:nvPicPr>
+                  <pic:blipFill>
+                    <a:blip r:embed="rId4"/>
+                    <a:stretch>
+                      <a:fillRect/>
+                    </a:stretch>
+                  </pic:blipFill>
+                  <pic:spPr>
+                    <a:xfrm>
+                      <a:off x="0" y="0"/>
+                      <a:ext cx="1168400" cy="965200"/>
+                    </a:xfrm>
+                    <a:prstGeom prst="rect">
+                      <a:avLst/>
+                    </a:prstGeom>
+                  </pic:spPr>
+                </pic:pic>
+              </a:graphicData>
+            </a:graphic>
+          </wp:inline>
+        </w:drawing>
+      </w:r>
+    </w:p>
+    <w:p/>
+    <w:p>
+      <w:r>
+        <w:t>9c.</w:t>
+      </w:r>
+    </w:p>
+    <w:p>
+      <w:r>
+        <w:t xml:space="preserve">Print is sending ascii </w:t>
+      </w:r>
+      <w:proofErr w:type="spellStart"/>
+      <w:r>
+        <w:t>text</w:t>
+      </w:r>
+      <w:proofErr w:type="spellEnd"/>
+      <w:r>
+        <w:t xml:space="preserve"> and </w:t>
+      </w:r>
+      <w:proofErr w:type="spellStart"/>
+      <w:r>
+        <w:t>write</w:t>
+      </w:r>
+      <w:proofErr w:type="spellEnd"/>
+      <w:r>
+        <w:t xml:space="preserve"> is </w:t>
+      </w:r>
+      <w:proofErr w:type="spellStart"/>
+      <w:r>
+        <w:t>binary</w:t>
+      </w:r>
+      <w:proofErr w:type="spellEnd"/>
+      <w:r>
+        <w:t xml:space="preserve"> data.</w:t>
+      </w:r>
+    </w:p>
+    <w:p/>
     <w:p/>
     <w:sectPr>
       <w:pgSz w:w="11906" w:h="16838"/>

</xml_diff>

<commit_message>
Begynder på exercise 13
</commit_message>
<xml_diff>
--- a/Ex9-11_s205049_s200413.docx
+++ b/Ex9-11_s205049_s200413.docx
@@ -249,6 +249,230 @@
       </w:r>
     </w:p>
     <w:p/>
+    <w:p>
+      <w:r>
+        <w:t>11a.</w:t>
+      </w:r>
+    </w:p>
+    <w:p>
+      <w:r>
+        <w:t xml:space="preserve">A form of digital </w:t>
+      </w:r>
+      <w:proofErr w:type="spellStart"/>
+      <w:r>
+        <w:t>communication</w:t>
+      </w:r>
+      <w:proofErr w:type="spellEnd"/>
+      <w:r>
+        <w:t xml:space="preserve"> </w:t>
+      </w:r>
+      <w:proofErr w:type="spellStart"/>
+      <w:r>
+        <w:t>called</w:t>
+      </w:r>
+      <w:proofErr w:type="spellEnd"/>
+      <w:r>
+        <w:t xml:space="preserve"> inter-</w:t>
+      </w:r>
+      <w:proofErr w:type="spellStart"/>
+      <w:r>
+        <w:t>integrated</w:t>
+      </w:r>
+      <w:proofErr w:type="spellEnd"/>
+      <w:r>
+        <w:t xml:space="preserve"> </w:t>
+      </w:r>
+      <w:proofErr w:type="spellStart"/>
+      <w:r>
+        <w:t>circuit</w:t>
+      </w:r>
+      <w:proofErr w:type="spellEnd"/>
+      <w:r>
+        <w:t xml:space="preserve"> </w:t>
+      </w:r>
+      <w:proofErr w:type="spellStart"/>
+      <w:r>
+        <w:t>using</w:t>
+      </w:r>
+      <w:proofErr w:type="spellEnd"/>
+      <w:r>
+        <w:t xml:space="preserve"> </w:t>
+      </w:r>
+      <w:proofErr w:type="spellStart"/>
+      <w:r>
+        <w:t>half</w:t>
+      </w:r>
+      <w:proofErr w:type="spellEnd"/>
+      <w:r>
+        <w:t xml:space="preserve"> </w:t>
+      </w:r>
+      <w:proofErr w:type="spellStart"/>
+      <w:r>
+        <w:t>duplex</w:t>
+      </w:r>
+      <w:proofErr w:type="spellEnd"/>
+      <w:r>
+        <w:t xml:space="preserve"> (</w:t>
+      </w:r>
+      <w:proofErr w:type="spellStart"/>
+      <w:r>
+        <w:t>one</w:t>
+      </w:r>
+      <w:proofErr w:type="spellEnd"/>
+      <w:r>
+        <w:t xml:space="preserve"> line </w:t>
+      </w:r>
+      <w:proofErr w:type="spellStart"/>
+      <w:r>
+        <w:t>both</w:t>
+      </w:r>
+      <w:proofErr w:type="spellEnd"/>
+      <w:r>
+        <w:t xml:space="preserve"> </w:t>
+      </w:r>
+      <w:proofErr w:type="spellStart"/>
+      <w:r>
+        <w:t>ways</w:t>
+      </w:r>
+      <w:proofErr w:type="spellEnd"/>
+      <w:r>
+        <w:t xml:space="preserve"> </w:t>
+      </w:r>
+      <w:proofErr w:type="spellStart"/>
+      <w:r>
+        <w:t>communication</w:t>
+      </w:r>
+      <w:proofErr w:type="spellEnd"/>
+      <w:r>
+        <w:t xml:space="preserve">) and a master </w:t>
+      </w:r>
+      <w:proofErr w:type="spellStart"/>
+      <w:r>
+        <w:t>clock</w:t>
+      </w:r>
+      <w:proofErr w:type="spellEnd"/>
+      <w:r>
+        <w:t>.</w:t>
+      </w:r>
+      <w:r>
+        <w:t xml:space="preserve"> </w:t>
+      </w:r>
+      <w:proofErr w:type="gramStart"/>
+      <w:r>
+        <w:t>It is</w:t>
+      </w:r>
+      <w:proofErr w:type="gramEnd"/>
+      <w:r>
+        <w:t xml:space="preserve"> </w:t>
+      </w:r>
+      <w:proofErr w:type="spellStart"/>
+      <w:r>
+        <w:t>used</w:t>
+      </w:r>
+      <w:proofErr w:type="spellEnd"/>
+      <w:r>
+        <w:t xml:space="preserve"> </w:t>
+      </w:r>
+      <w:proofErr w:type="spellStart"/>
+      <w:r>
+        <w:t>widely</w:t>
+      </w:r>
+      <w:proofErr w:type="spellEnd"/>
+      <w:r>
+        <w:t xml:space="preserve"> for </w:t>
+      </w:r>
+      <w:proofErr w:type="spellStart"/>
+      <w:r>
+        <w:t>its</w:t>
+      </w:r>
+      <w:proofErr w:type="spellEnd"/>
+      <w:r>
+        <w:t xml:space="preserve"> </w:t>
+      </w:r>
+      <w:proofErr w:type="spellStart"/>
+      <w:r>
+        <w:t>simplicity</w:t>
+      </w:r>
+      <w:proofErr w:type="spellEnd"/>
+      <w:r>
+        <w:t>.</w:t>
+      </w:r>
+    </w:p>
+    <w:p/>
+    <w:p>
+      <w:r>
+        <w:t>11b.</w:t>
+      </w:r>
+    </w:p>
+    <w:p>
+      <w:r>
+        <w:t xml:space="preserve">It saves </w:t>
+      </w:r>
+      <w:proofErr w:type="spellStart"/>
+      <w:r>
+        <w:t>computational</w:t>
+      </w:r>
+      <w:proofErr w:type="spellEnd"/>
+      <w:r>
+        <w:t xml:space="preserve"> power to </w:t>
+      </w:r>
+      <w:proofErr w:type="spellStart"/>
+      <w:r>
+        <w:t>only</w:t>
+      </w:r>
+      <w:proofErr w:type="spellEnd"/>
+      <w:r>
+        <w:t xml:space="preserve"> send </w:t>
+      </w:r>
+      <w:proofErr w:type="spellStart"/>
+      <w:r>
+        <w:t>changes</w:t>
+      </w:r>
+      <w:proofErr w:type="spellEnd"/>
+      <w:r>
+        <w:t xml:space="preserve"> of the message </w:t>
+      </w:r>
+      <w:proofErr w:type="spellStart"/>
+      <w:r>
+        <w:t>that</w:t>
+      </w:r>
+      <w:proofErr w:type="spellEnd"/>
+      <w:r>
+        <w:t xml:space="preserve"> </w:t>
+      </w:r>
+      <w:proofErr w:type="spellStart"/>
+      <w:r>
+        <w:t>should</w:t>
+      </w:r>
+      <w:proofErr w:type="spellEnd"/>
+      <w:r>
+        <w:t xml:space="preserve"> </w:t>
+      </w:r>
+      <w:proofErr w:type="spellStart"/>
+      <w:r>
+        <w:t>be</w:t>
+      </w:r>
+      <w:proofErr w:type="spellEnd"/>
+      <w:r>
+        <w:t xml:space="preserve"> </w:t>
+      </w:r>
+      <w:proofErr w:type="spellStart"/>
+      <w:r>
+        <w:t>printed</w:t>
+      </w:r>
+      <w:proofErr w:type="spellEnd"/>
+      <w:r>
+        <w:t xml:space="preserve">, and not sending the same message over and over </w:t>
+      </w:r>
+      <w:proofErr w:type="spellStart"/>
+      <w:r>
+        <w:t>again</w:t>
+      </w:r>
+      <w:proofErr w:type="spellEnd"/>
+      <w:r>
+        <w:t>.</w:t>
+      </w:r>
+    </w:p>
     <w:p/>
     <w:sectPr>
       <w:pgSz w:w="11906" w:h="16838"/>

</xml_diff>